<commit_message>
was added last workplase as self-empoyed
</commit_message>
<xml_diff>
--- a/Andrii_Tarantsov_CV.docx
+++ b/Andrii_Tarantsov_CV.docx
@@ -191,7 +191,7 @@
                     </w:rPr>
                     <w:tab/>
                   </w:r>
-                  <w:hyperlink r:id="rId7">
+                  <w:hyperlink r:id="rId8">
                     <w:r>
                       <w:rPr>
                         <w:color w:val="0000FF"/>
@@ -202,7 +202,7 @@
                       <w:t>tarantsoff@gmail.com</w:t>
                     </w:r>
                   </w:hyperlink>
-                  <w:hyperlink r:id="rId8"/>
+                  <w:hyperlink r:id="rId9"/>
                 </w:p>
                 <w:p>
                   <w:pPr>
@@ -506,15 +506,7 @@
                 <w:szCs w:val="20"/>
                 <w:lang w:val="en-US"/>
               </w:rPr>
-              <w:t xml:space="preserve"> technologies), application architecture design, business requirements analysis, team manage</w:t>
-            </w:r>
-            <w:r>
-              <w:rPr>
-                <w:sz w:val="20"/>
-                <w:szCs w:val="20"/>
-                <w:lang w:val="en-US"/>
-              </w:rPr>
-              <w:t xml:space="preserve">ment. </w:t>
+              <w:t xml:space="preserve"> technologies), application architecture design, business requirements analysis, team management. </w:t>
             </w:r>
           </w:p>
           <w:p>
@@ -664,7 +656,7 @@
                 <w:lang w:val="en-US"/>
               </w:rPr>
               <w:br/>
-              <w:t>Khark</w:t>
+              <w:t>Kharkiv National Technical University of Radioelectronics</w:t>
             </w:r>
             <w:r>
               <w:rPr>
@@ -674,68 +666,8 @@
                 <w:szCs w:val="20"/>
                 <w:lang w:val="en-US"/>
               </w:rPr>
-              <w:t>i</w:t>
-            </w:r>
-            <w:r>
-              <w:rPr>
-                <w:b/>
-                <w:i/>
-                <w:sz w:val="20"/>
-                <w:szCs w:val="20"/>
-                <w:lang w:val="en-US"/>
-              </w:rPr>
-              <w:t>v National Technical University of Radio</w:t>
-            </w:r>
-            <w:r>
-              <w:rPr>
-                <w:b/>
-                <w:i/>
-                <w:sz w:val="20"/>
-                <w:szCs w:val="20"/>
-                <w:lang w:val="en-US"/>
-              </w:rPr>
-              <w:t>e</w:t>
-            </w:r>
-            <w:r>
-              <w:rPr>
-                <w:b/>
-                <w:i/>
-                <w:sz w:val="20"/>
-                <w:szCs w:val="20"/>
-                <w:lang w:val="en-US"/>
-              </w:rPr>
-              <w:t>lectronics</w:t>
-            </w:r>
-            <w:r>
-              <w:rPr>
-                <w:b/>
-                <w:i/>
-                <w:sz w:val="20"/>
-                <w:szCs w:val="20"/>
-                <w:lang w:val="en-US"/>
-              </w:rPr>
               <w:br/>
-              <w:t>Khark</w:t>
-            </w:r>
-            <w:r>
-              <w:rPr>
-                <w:b/>
-                <w:i/>
-                <w:sz w:val="20"/>
-                <w:szCs w:val="20"/>
-                <w:lang w:val="en-US"/>
-              </w:rPr>
-              <w:t>i</w:t>
-            </w:r>
-            <w:r>
-              <w:rPr>
-                <w:b/>
-                <w:i/>
-                <w:sz w:val="20"/>
-                <w:szCs w:val="20"/>
-                <w:lang w:val="en-US"/>
-              </w:rPr>
-              <w:t>v, Ukraine</w:t>
+              <w:t>Kharkiv, Ukraine</w:t>
             </w:r>
           </w:p>
           <w:p>
@@ -760,15 +692,7 @@
                 <w:lang w:val="en-US"/>
               </w:rPr>
               <w:tab/>
-              <w:t>Engineer (corresponds to US M.S. degree) in Computer Science - system engineering, automatic control systems, computer data processing systems. Relevant courses i</w:t>
-            </w:r>
-            <w:r>
-              <w:rPr>
-                <w:sz w:val="20"/>
-                <w:szCs w:val="20"/>
-                <w:lang w:val="en-US"/>
-              </w:rPr>
-              <w:t>ncluded applied and computing mathematics, mathematical and computer modeling, control-system theory, system and application programming, databases design and development, computer and engineering graphics.</w:t>
+              <w:t>Engineer (corresponds to US M.S. degree) in Computer Science - system engineering, automatic control systems, computer data processing systems. Relevant courses included applied and computing mathematics, mathematical and computer modeling, control-system theory, system and application programming, databases design and development, computer and engineering graphics.</w:t>
             </w:r>
           </w:p>
           <w:p>
@@ -800,17 +724,7 @@
                 <w:lang w:val="en-US"/>
               </w:rPr>
               <w:br/>
-              <w:t>Courses at Training Center of t</w:t>
-            </w:r>
-            <w:r>
-              <w:rPr>
-                <w:b/>
-                <w:i/>
-                <w:sz w:val="20"/>
-                <w:szCs w:val="20"/>
-                <w:lang w:val="en-US"/>
-              </w:rPr>
-              <w:t>he Telesens KSCL Company.</w:t>
+              <w:t>Courses at Training Center of the Telesens KSCL Company.</w:t>
             </w:r>
             <w:r>
               <w:rPr>
@@ -845,22 +759,7 @@
                 <w:lang w:val="en-US"/>
               </w:rPr>
               <w:tab/>
-            </w:r>
-            <w:r>
-              <w:rPr>
-                <w:sz w:val="20"/>
-                <w:szCs w:val="20"/>
-                <w:lang w:val="en-US"/>
-              </w:rPr>
-              <w:t>Database Designer and Software Analyst. Courses included Java language, object-oriented design and development, applied and computing mathematics, project management, database concepts, RDBMS Oracle 8.i, WWW concepts, component software concepts (COM, CORB</w:t>
-            </w:r>
-            <w:r>
-              <w:rPr>
-                <w:sz w:val="20"/>
-                <w:szCs w:val="20"/>
-                <w:lang w:val="en-US"/>
-              </w:rPr>
-              <w:t>A).</w:t>
+              <w:t>Database Designer and Software Analyst. Courses included Java language, object-oriented design and development, applied and computing mathematics, project management, database concepts, RDBMS Oracle 8.i, WWW concepts, component software concepts (COM, CORBA).</w:t>
             </w:r>
           </w:p>
           <w:p>
@@ -926,15 +825,7 @@
                 <w:szCs w:val="20"/>
                 <w:lang w:val="en-US"/>
               </w:rPr>
-              <w:t xml:space="preserve">: Java SE 1.1 - </w:t>
-            </w:r>
-            <w:r>
-              <w:rPr>
-                <w:sz w:val="20"/>
-                <w:szCs w:val="20"/>
-                <w:lang w:val="en-US"/>
-              </w:rPr>
-              <w:t>8</w:t>
+              <w:t>: Java SE 1.1 - 8</w:t>
             </w:r>
             <w:r>
               <w:rPr>
@@ -950,23 +841,7 @@
                 <w:szCs w:val="20"/>
                 <w:lang w:val="en-US"/>
               </w:rPr>
-              <w:t xml:space="preserve"> year experience). Java EE (ex-J2EE): Servlets, EJB, JSP, JMS</w:t>
-            </w:r>
-            <w:r>
-              <w:rPr>
-                <w:sz w:val="20"/>
-                <w:szCs w:val="20"/>
-                <w:lang w:val="en-US"/>
-              </w:rPr>
-              <w:t xml:space="preserve">, </w:t>
-            </w:r>
-            <w:r>
-              <w:rPr>
-                <w:sz w:val="20"/>
-                <w:szCs w:val="20"/>
-                <w:lang w:val="en-US"/>
-              </w:rPr>
-              <w:t>SQL, XML, HTML, XSL, JavaScript (intermediate), UML.</w:t>
+              <w:t xml:space="preserve"> year experience). Java EE (ex-J2EE): Servlets, EJB, JSP, JMS, SQL, XML, HTML, XSL, JavaScript (intermediate), UML.</w:t>
             </w:r>
           </w:p>
           <w:p>
@@ -1005,23 +880,7 @@
                 <w:szCs w:val="20"/>
                 <w:lang w:val="en-US"/>
               </w:rPr>
-              <w:t xml:space="preserve"> Hibernate,</w:t>
-            </w:r>
-            <w:r>
-              <w:rPr>
-                <w:sz w:val="20"/>
-                <w:szCs w:val="20"/>
-                <w:lang w:val="en-US"/>
-              </w:rPr>
-              <w:t xml:space="preserve"> </w:t>
-            </w:r>
-            <w:r>
-              <w:rPr>
-                <w:sz w:val="20"/>
-                <w:szCs w:val="20"/>
-                <w:lang w:val="en-US"/>
-              </w:rPr>
-              <w:t xml:space="preserve">Spring, </w:t>
+              <w:t xml:space="preserve"> Hibernate, Spring, </w:t>
             </w:r>
             <w:r>
               <w:rPr>
@@ -1037,39 +896,7 @@
                 <w:szCs w:val="20"/>
                 <w:lang w:val="en-US"/>
               </w:rPr>
-              <w:t>Spring</w:t>
-            </w:r>
-            <w:r>
-              <w:rPr>
-                <w:sz w:val="20"/>
-                <w:szCs w:val="20"/>
-                <w:lang w:val="en-US"/>
-              </w:rPr>
-              <w:t xml:space="preserve"> MVC</w:t>
-            </w:r>
-            <w:r>
-              <w:rPr>
-                <w:sz w:val="20"/>
-                <w:szCs w:val="20"/>
-                <w:lang w:val="en-US"/>
-              </w:rPr>
-              <w:t xml:space="preserve">, </w:t>
-            </w:r>
-            <w:r>
-              <w:rPr>
-                <w:sz w:val="20"/>
-                <w:szCs w:val="20"/>
-                <w:lang w:val="en-US"/>
-              </w:rPr>
-              <w:t xml:space="preserve">Spring Security, Hadoop, Nutch, </w:t>
-            </w:r>
-            <w:r>
-              <w:rPr>
-                <w:sz w:val="20"/>
-                <w:szCs w:val="20"/>
-                <w:lang w:val="en-US"/>
-              </w:rPr>
-              <w:t>Elastic Search, JUnit, TestNG, Struts, WebWork, Tapestry, JQuer</w:t>
+              <w:t>Spring MVC, Spring Security, Hadoop, Nutch, Elastic Search, JUnit, TestNG, Struts, WebWork, Tapestry, JQuer</w:t>
             </w:r>
             <w:r>
               <w:rPr>
@@ -1105,31 +932,7 @@
                 <w:szCs w:val="20"/>
                 <w:lang w:val="en-US"/>
               </w:rPr>
-              <w:t>IntelliJ IDEA, Git</w:t>
-            </w:r>
-            <w:r>
-              <w:rPr>
-                <w:sz w:val="20"/>
-                <w:szCs w:val="20"/>
-                <w:lang w:val="en-US"/>
-              </w:rPr>
-              <w:t>, JIRA, Confluence, Jenkins, Maven</w:t>
-            </w:r>
-            <w:r>
-              <w:rPr>
-                <w:sz w:val="20"/>
-                <w:szCs w:val="20"/>
-                <w:lang w:val="en-US"/>
-              </w:rPr>
-              <w:t xml:space="preserve">, RabbitMQ, Tomcat 4.1–7.0, JBoss 3.2.3–4.0.4, IBM </w:t>
-            </w:r>
-            <w:r>
-              <w:rPr>
-                <w:sz w:val="20"/>
-                <w:szCs w:val="20"/>
-                <w:lang w:val="en-US"/>
-              </w:rPr>
-              <w:t>WebSphere 4.x, Novell exteNd 5.2, MySql, Oracle, IBM DB2, PostgreSQL, Hypersonic, CVS, SVN, StarTeam, Perforce, Mantis</w:t>
+              <w:t>IntelliJ IDEA, Git, JIRA, Confluence, Jenkins, Maven, RabbitMQ, Tomcat 4.1–7.0, JBoss 3.2.3–4.0.4, IBM WebSphere 4.x, Novell exteNd 5.2, MySql, Oracle, IBM DB2, PostgreSQL, Hypersonic, CVS, SVN, StarTeam, Perforce, Mantis</w:t>
             </w:r>
           </w:p>
           <w:p>
@@ -1166,15 +969,145 @@
     <w:p>
       <w:pPr>
         <w:pStyle w:val="normal"/>
-      </w:pPr>
-      <w:r>
         <w:rPr>
           <w:b/>
           <w:sz w:val="32"/>
           <w:szCs w:val="32"/>
+          <w:lang w:val="en-US"/>
+        </w:rPr>
+      </w:pPr>
+      <w:r>
+        <w:rPr>
+          <w:b/>
+          <w:sz w:val="32"/>
+          <w:szCs w:val="32"/>
         </w:rPr>
         <w:lastRenderedPageBreak/>
         <w:t>Professional Experience</w:t>
+      </w:r>
+    </w:p>
+    <w:tbl>
+      <w:tblPr>
+        <w:tblStyle w:val="a9"/>
+        <w:bidiVisual/>
+        <w:tblW w:w="10682" w:type="dxa"/>
+        <w:tblInd w:w="-223" w:type="dxa"/>
+        <w:tblLayout w:type="fixed"/>
+        <w:tblLook w:val="0000"/>
+      </w:tblPr>
+      <w:tblGrid>
+        <w:gridCol w:w="5341"/>
+        <w:gridCol w:w="5341"/>
+      </w:tblGrid>
+      <w:tr>
+        <w:tc>
+          <w:tcPr>
+            <w:tcW w:w="5341" w:type="dxa"/>
+            <w:shd w:val="clear" w:color="auto" w:fill="D9D9D9"/>
+          </w:tcPr>
+          <w:p>
+            <w:pPr>
+              <w:pStyle w:val="normal"/>
+              <w:widowControl w:val="0"/>
+              <w:spacing w:before="240" w:after="60" w:line="240" w:lineRule="auto"/>
+              <w:contextualSpacing w:val="0"/>
+              <w:rPr>
+                <w:lang w:val="en-US"/>
+              </w:rPr>
+            </w:pPr>
+            <w:r>
+              <w:rPr>
+                <w:b/>
+                <w:i/>
+                <w:sz w:val="20"/>
+                <w:szCs w:val="20"/>
+                <w:lang w:val="en-US"/>
+              </w:rPr>
+              <w:t>Self Employed</w:t>
+            </w:r>
+          </w:p>
+        </w:tc>
+        <w:tc>
+          <w:tcPr>
+            <w:tcW w:w="5341" w:type="dxa"/>
+            <w:shd w:val="clear" w:color="auto" w:fill="D9D9D9"/>
+          </w:tcPr>
+          <w:p>
+            <w:pPr>
+              <w:pStyle w:val="normal"/>
+              <w:widowControl w:val="0"/>
+              <w:spacing w:before="240" w:after="60" w:line="240" w:lineRule="auto"/>
+              <w:contextualSpacing w:val="0"/>
+              <w:jc w:val="right"/>
+              <w:rPr>
+                <w:lang w:val="en-US"/>
+              </w:rPr>
+            </w:pPr>
+            <w:r>
+              <w:rPr>
+                <w:b/>
+                <w:i/>
+                <w:sz w:val="20"/>
+                <w:szCs w:val="20"/>
+                <w:lang w:val="en-US"/>
+              </w:rPr>
+              <w:t>12</w:t>
+            </w:r>
+            <w:r>
+              <w:rPr>
+                <w:b/>
+                <w:i/>
+                <w:sz w:val="20"/>
+                <w:szCs w:val="20"/>
+              </w:rPr>
+              <w:t xml:space="preserve">/2006 — </w:t>
+            </w:r>
+            <w:r>
+              <w:rPr>
+                <w:b/>
+                <w:i/>
+                <w:sz w:val="20"/>
+                <w:szCs w:val="20"/>
+                <w:lang w:val="en-US"/>
+              </w:rPr>
+              <w:t>Present Time</w:t>
+            </w:r>
+          </w:p>
+        </w:tc>
+      </w:tr>
+    </w:tbl>
+    <w:p>
+      <w:pPr>
+        <w:pStyle w:val="normal"/>
+        <w:rPr>
+          <w:lang w:val="en-US"/>
+        </w:rPr>
+      </w:pPr>
+    </w:p>
+    <w:p>
+      <w:pPr>
+        <w:pStyle w:val="normal"/>
+        <w:rPr>
+          <w:lang w:val="en-US"/>
+        </w:rPr>
+      </w:pPr>
+      <w:r>
+        <w:rPr>
+          <w:i/>
+          <w:sz w:val="20"/>
+          <w:szCs w:val="20"/>
+          <w:lang w:val="en-US"/>
+        </w:rPr>
+        <w:t>Independent Consultant</w:t>
+      </w:r>
+      <w:r>
+        <w:rPr>
+          <w:i/>
+          <w:sz w:val="20"/>
+          <w:szCs w:val="20"/>
+          <w:lang w:val="en-US"/>
+        </w:rPr>
+        <w:t xml:space="preserve"> and Contractor</w:t>
       </w:r>
     </w:p>
     <w:tbl>
@@ -1394,7 +1327,7 @@
         </w:rPr>
         <w:t xml:space="preserve"> </w:t>
       </w:r>
-      <w:hyperlink r:id="rId9">
+      <w:hyperlink r:id="rId10">
         <w:r>
           <w:rPr>
             <w:b/>
@@ -1417,19 +1350,7 @@
             <w:u w:val="single"/>
             <w:lang w:val="en-US"/>
           </w:rPr>
-          <w:t>fanzcal</w:t>
-        </w:r>
-        <w:r>
-          <w:rPr>
-            <w:b/>
-            <w:i/>
-            <w:color w:val="0000FF"/>
-            <w:sz w:val="20"/>
-            <w:szCs w:val="20"/>
-            <w:u w:val="single"/>
-            <w:lang w:val="en-US"/>
-          </w:rPr>
-          <w:t>l</w:t>
+          <w:t>fanzcall</w:t>
         </w:r>
         <w:r>
           <w:rPr>
@@ -1444,18 +1365,18 @@
           <w:t>.com</w:t>
         </w:r>
       </w:hyperlink>
-      <w:hyperlink r:id="rId10"/>
-    </w:p>
-    <w:p>
-      <w:pPr>
-        <w:pStyle w:val="normal"/>
-        <w:widowControl w:val="0"/>
-        <w:spacing w:line="240" w:lineRule="auto"/>
-        <w:rPr>
-          <w:lang w:val="en-US"/>
-        </w:rPr>
-      </w:pPr>
       <w:hyperlink r:id="rId11"/>
+    </w:p>
+    <w:p>
+      <w:pPr>
+        <w:pStyle w:val="normal"/>
+        <w:widowControl w:val="0"/>
+        <w:spacing w:line="240" w:lineRule="auto"/>
+        <w:rPr>
+          <w:lang w:val="en-US"/>
+        </w:rPr>
+      </w:pPr>
+      <w:hyperlink r:id="rId12"/>
     </w:p>
     <w:p>
       <w:pPr>
@@ -1772,25 +1693,7 @@
           <w:szCs w:val="20"/>
           <w:lang w:val="en-US"/>
         </w:rPr>
-        <w:t>My roles: Java backend</w:t>
-      </w:r>
-      <w:r>
-        <w:rPr>
-          <w:i/>
-          <w:sz w:val="20"/>
-          <w:szCs w:val="20"/>
-          <w:lang w:val="en-US"/>
-        </w:rPr>
-        <w:t xml:space="preserve"> lead </w:t>
-      </w:r>
-      <w:r>
-        <w:rPr>
-          <w:i/>
-          <w:sz w:val="20"/>
-          <w:szCs w:val="20"/>
-          <w:lang w:val="en-US"/>
-        </w:rPr>
-        <w:t>developer, infrastructure designer, troubleshooter.</w:t>
+        <w:t>My roles: Java backend lead developer, infrastructure designer, troubleshooter.</w:t>
       </w:r>
     </w:p>
     <w:p>
@@ -1840,7 +1743,7 @@
         </w:rPr>
         <w:t xml:space="preserve"> </w:t>
       </w:r>
-      <w:hyperlink r:id="rId12">
+      <w:hyperlink r:id="rId13">
         <w:r>
           <w:rPr>
             <w:b/>
@@ -1854,17 +1757,6 @@
           <w:t>http://www.eshta.com</w:t>
         </w:r>
       </w:hyperlink>
-      <w:hyperlink r:id="rId13"/>
-    </w:p>
-    <w:p>
-      <w:pPr>
-        <w:pStyle w:val="normal"/>
-        <w:widowControl w:val="0"/>
-        <w:spacing w:line="240" w:lineRule="auto"/>
-        <w:rPr>
-          <w:lang w:val="en-US"/>
-        </w:rPr>
-      </w:pPr>
       <w:hyperlink r:id="rId14"/>
     </w:p>
     <w:p>
@@ -1876,6 +1768,17 @@
           <w:lang w:val="en-US"/>
         </w:rPr>
       </w:pPr>
+      <w:hyperlink r:id="rId15"/>
+    </w:p>
+    <w:p>
+      <w:pPr>
+        <w:pStyle w:val="normal"/>
+        <w:widowControl w:val="0"/>
+        <w:spacing w:line="240" w:lineRule="auto"/>
+        <w:rPr>
+          <w:lang w:val="en-US"/>
+        </w:rPr>
+      </w:pPr>
       <w:r>
         <w:rPr>
           <w:i/>
@@ -1960,34 +1863,7 @@
           <w:szCs w:val="20"/>
           <w:lang w:val="en-US"/>
         </w:rPr>
-        <w:t xml:space="preserve">Backend – J2EE application (REST </w:t>
-      </w:r>
-      <w:r>
-        <w:rPr>
-          <w:i/>
-          <w:sz w:val="20"/>
-          <w:szCs w:val="20"/>
-          <w:lang w:val="en-US"/>
-        </w:rPr>
-        <w:t>webservices</w:t>
-      </w:r>
-      <w:r>
-        <w:rPr>
-          <w:i/>
-          <w:sz w:val="20"/>
-          <w:szCs w:val="20"/>
-          <w:lang w:val="en-US"/>
-        </w:rPr>
-        <w:t>, Hibernate, Spring, Postgres, Nutch,</w:t>
-      </w:r>
-      <w:r>
-        <w:rPr>
-          <w:i/>
-          <w:sz w:val="20"/>
-          <w:szCs w:val="20"/>
-          <w:lang w:val="en-US"/>
-        </w:rPr>
-        <w:t xml:space="preserve"> Hadoop, Elastic Search, OSGI)</w:t>
+        <w:t>Backend – J2EE application (REST webservices, Hibernate, Spring, Postgres, Nutch, Hadoop, Elastic Search, OSGI)</w:t>
       </w:r>
     </w:p>
     <w:p>
@@ -2129,7 +2005,7 @@
         </w:rPr>
         <w:t xml:space="preserve"> </w:t>
       </w:r>
-      <w:hyperlink r:id="rId15">
+      <w:hyperlink r:id="rId16">
         <w:r>
           <w:rPr>
             <w:b/>
@@ -2143,17 +2019,6 @@
           <w:t>http://www.qippo.com</w:t>
         </w:r>
       </w:hyperlink>
-      <w:hyperlink r:id="rId16"/>
-    </w:p>
-    <w:p>
-      <w:pPr>
-        <w:pStyle w:val="normal"/>
-        <w:widowControl w:val="0"/>
-        <w:spacing w:line="240" w:lineRule="auto"/>
-        <w:rPr>
-          <w:lang w:val="en-US"/>
-        </w:rPr>
-      </w:pPr>
       <w:hyperlink r:id="rId17"/>
     </w:p>
     <w:p>
@@ -2165,6 +2030,17 @@
           <w:lang w:val="en-US"/>
         </w:rPr>
       </w:pPr>
+      <w:hyperlink r:id="rId18"/>
+    </w:p>
+    <w:p>
+      <w:pPr>
+        <w:pStyle w:val="normal"/>
+        <w:widowControl w:val="0"/>
+        <w:spacing w:line="240" w:lineRule="auto"/>
+        <w:rPr>
+          <w:lang w:val="en-US"/>
+        </w:rPr>
+      </w:pPr>
       <w:r>
         <w:rPr>
           <w:i/>
@@ -2190,17 +2066,7 @@
           <w:szCs w:val="20"/>
           <w:lang w:val="en-US"/>
         </w:rPr>
-        <w:t>Comparison Shopping/Search Engine project, analogue of Yandex.Market (comparison shopping project from Russia's top search engine). Main functions: crawling, indexation, search engine, comparison, easy-to-use display of information abou</w:t>
-      </w:r>
-      <w:r>
-        <w:rPr>
-          <w:b w:val="0"/>
-          <w:i/>
-          <w:sz w:val="20"/>
-          <w:szCs w:val="20"/>
-          <w:lang w:val="en-US"/>
-        </w:rPr>
-        <w:t>t products.</w:t>
+        <w:t>Comparison Shopping/Search Engine project, analogue of Yandex.Market (comparison shopping project from Russia's top search engine). Main functions: crawling, indexation, search engine, comparison, easy-to-use display of information about products.</w:t>
       </w:r>
     </w:p>
     <w:p>
@@ -2270,6 +2136,29 @@
           <w:lang w:val="en-US"/>
         </w:rPr>
       </w:pPr>
+    </w:p>
+    <w:p>
+      <w:pPr>
+        <w:pStyle w:val="normal"/>
+        <w:widowControl w:val="0"/>
+        <w:spacing w:line="240" w:lineRule="auto"/>
+        <w:rPr>
+          <w:lang w:val="en-US"/>
+        </w:rPr>
+      </w:pPr>
+    </w:p>
+    <w:p>
+      <w:pPr>
+        <w:rPr>
+          <w:lang w:val="en-US"/>
+        </w:rPr>
+      </w:pPr>
+      <w:r>
+        <w:rPr>
+          <w:lang w:val="en-US"/>
+        </w:rPr>
+        <w:br w:type="page"/>
+      </w:r>
     </w:p>
     <w:tbl>
       <w:tblPr>
@@ -2304,6 +2193,7 @@
                 <w:sz w:val="20"/>
                 <w:szCs w:val="20"/>
               </w:rPr>
+              <w:lastRenderedPageBreak/>
               <w:t>“Glyph Ltd.” Kharkov, Ukraine</w:t>
             </w:r>
           </w:p>
@@ -2402,7 +2292,7 @@
         </w:rPr>
         <w:t xml:space="preserve"> </w:t>
       </w:r>
-      <w:hyperlink r:id="rId18">
+      <w:hyperlink r:id="rId19">
         <w:r>
           <w:rPr>
             <w:b/>
@@ -2416,17 +2306,6 @@
           <w:t>http://www.panraven.com</w:t>
         </w:r>
       </w:hyperlink>
-      <w:hyperlink r:id="rId19"/>
-    </w:p>
-    <w:p>
-      <w:pPr>
-        <w:pStyle w:val="normal"/>
-        <w:widowControl w:val="0"/>
-        <w:spacing w:line="240" w:lineRule="auto"/>
-        <w:rPr>
-          <w:lang w:val="en-US"/>
-        </w:rPr>
-      </w:pPr>
       <w:hyperlink r:id="rId20"/>
     </w:p>
     <w:p>
@@ -2438,14 +2317,24 @@
           <w:lang w:val="en-US"/>
         </w:rPr>
       </w:pPr>
-      <w:r>
-        <w:rPr>
-          <w:i/>
-          <w:sz w:val="20"/>
-          <w:szCs w:val="20"/>
-          <w:lang w:val="en-US"/>
-        </w:rPr>
-        <w:lastRenderedPageBreak/>
+      <w:hyperlink r:id="rId21"/>
+    </w:p>
+    <w:p>
+      <w:pPr>
+        <w:pStyle w:val="normal"/>
+        <w:widowControl w:val="0"/>
+        <w:spacing w:line="240" w:lineRule="auto"/>
+        <w:rPr>
+          <w:lang w:val="en-US"/>
+        </w:rPr>
+      </w:pPr>
+      <w:r>
+        <w:rPr>
+          <w:i/>
+          <w:sz w:val="20"/>
+          <w:szCs w:val="20"/>
+          <w:lang w:val="en-US"/>
+        </w:rPr>
         <w:t xml:space="preserve">Brief description: </w:t>
       </w:r>
     </w:p>
@@ -2465,16 +2354,7 @@
           <w:szCs w:val="20"/>
           <w:lang w:val="en-US"/>
         </w:rPr>
-        <w:t>The online media store application which provide to users ability to upload/store/maintain</w:t>
-      </w:r>
-      <w:r>
-        <w:rPr>
-          <w:i/>
-          <w:sz w:val="20"/>
-          <w:szCs w:val="20"/>
-          <w:lang w:val="en-US"/>
-        </w:rPr>
-        <w:t>/edit images, make their own stories (actually books) order printed books, mugs and others.</w:t>
+        <w:t>The online media store application which provide to users ability to upload/store/maintain/edit images, make their own stories (actually books) order printed books, mugs and others.</w:t>
       </w:r>
     </w:p>
     <w:p>
@@ -2607,7 +2487,7 @@
           <w:lang w:val="en-US"/>
         </w:rPr>
       </w:pPr>
-      <w:hyperlink r:id="rId21">
+      <w:hyperlink r:id="rId22">
         <w:r>
           <w:rPr>
             <w:b/>
@@ -2762,16 +2642,7 @@
           <w:szCs w:val="20"/>
           <w:lang w:val="en-US"/>
         </w:rPr>
-        <w:t>Interactive website which provides business collaboration services through an, namely document sharing and synchronization, online meetings, calendar sharing, discussion boards, project management applications and integrated conference calling computer ser</w:t>
-      </w:r>
-      <w:r>
-        <w:rPr>
-          <w:i/>
-          <w:sz w:val="20"/>
-          <w:szCs w:val="20"/>
-          <w:lang w:val="en-US"/>
-        </w:rPr>
-        <w:t>vices.</w:t>
+        <w:t>Interactive website which provides business collaboration services through an, namely document sharing and synchronization, online meetings, calendar sharing, discussion boards, project management applications and integrated conference calling computer services.</w:t>
       </w:r>
     </w:p>
     <w:p>
@@ -2856,7 +2727,7 @@
           <w:lang w:val="en-US"/>
         </w:rPr>
       </w:pPr>
-      <w:hyperlink r:id="rId22">
+      <w:hyperlink r:id="rId23">
         <w:r>
           <w:rPr>
             <w:b/>
@@ -3022,16 +2893,7 @@
           <w:szCs w:val="20"/>
           <w:lang w:val="en-US"/>
         </w:rPr>
-        <w:t>Multi player online Tehas Hold'em poker game like pokeroom.com, partypoker.com. System allows players from around the world to sign up, play for free or real money. Players able to deposit money using credit cards and third party payment processors (firepa</w:t>
-      </w:r>
-      <w:r>
-        <w:rPr>
-          <w:i/>
-          <w:sz w:val="20"/>
-          <w:szCs w:val="20"/>
-          <w:lang w:val="en-US"/>
-        </w:rPr>
-        <w:t>y, neteller, metacharge).</w:t>
+        <w:t>Multi player online Tehas Hold'em poker game like pokeroom.com, partypoker.com. System allows players from around the world to sign up, play for free or real money. Players able to deposit money using credit cards and third party payment processors (firepay, neteller, metacharge).</w:t>
       </w:r>
     </w:p>
     <w:p>
@@ -3069,25 +2931,7 @@
           <w:szCs w:val="20"/>
           <w:lang w:val="en-US"/>
         </w:rPr>
-        <w:t xml:space="preserve">Server  side – J2EE application (JBoss, Hibernate, Tapestry, </w:t>
-      </w:r>
-      <w:r>
-        <w:rPr>
-          <w:i/>
-          <w:sz w:val="20"/>
-          <w:szCs w:val="20"/>
-          <w:lang w:val="en-US"/>
-        </w:rPr>
-        <w:t>PostgreSQL</w:t>
-      </w:r>
-      <w:r>
-        <w:rPr>
-          <w:i/>
-          <w:sz w:val="20"/>
-          <w:szCs w:val="20"/>
-          <w:lang w:val="en-US"/>
-        </w:rPr>
-        <w:t>)</w:t>
+        <w:t>Server  side – J2EE application (JBoss, Hibernate, Tapestry, PostgreSQL)</w:t>
       </w:r>
     </w:p>
     <w:p>
@@ -3207,16 +3051,7 @@
           <w:szCs w:val="20"/>
           <w:lang w:val="en-US"/>
         </w:rPr>
-        <w:t>client for Samsung cell</w:t>
-      </w:r>
-      <w:r>
-        <w:rPr>
-          <w:b/>
-          <w:sz w:val="20"/>
-          <w:szCs w:val="20"/>
-          <w:lang w:val="en-US"/>
-        </w:rPr>
-        <w:t xml:space="preserve"> phones (J2ME, MIDP 2.0).</w:t>
+        <w:t>client for Samsung cell phones (J2ME, MIDP 2.0).</w:t>
       </w:r>
     </w:p>
     <w:p>
@@ -3272,11 +3107,9 @@
       </w:r>
     </w:p>
     <w:p>
-      <w:pPr>
-        <w:pStyle w:val="normal"/>
-        <w:widowControl w:val="0"/>
-        <w:spacing w:line="240" w:lineRule="auto"/>
-      </w:pPr>
+      <w:r>
+        <w:br w:type="page"/>
+      </w:r>
     </w:p>
     <w:tbl>
       <w:tblPr>
@@ -3315,6 +3148,7 @@
                 <w:szCs w:val="20"/>
                 <w:lang w:val="en-US"/>
               </w:rPr>
+              <w:lastRenderedPageBreak/>
               <w:t>Java Department of “MIIK Ltd” (now TeamDev Ltd.)</w:t>
             </w:r>
           </w:p>
@@ -3393,15 +3227,15 @@
       <w:r>
         <w:fldChar w:fldCharType="end"/>
       </w:r>
-      <w:hyperlink r:id="rId23"/>
-    </w:p>
-    <w:p>
-      <w:pPr>
-        <w:pStyle w:val="normal"/>
-        <w:widowControl w:val="0"/>
-        <w:spacing w:line="240" w:lineRule="auto"/>
-      </w:pPr>
       <w:hyperlink r:id="rId24"/>
+    </w:p>
+    <w:p>
+      <w:pPr>
+        <w:pStyle w:val="normal"/>
+        <w:widowControl w:val="0"/>
+        <w:spacing w:line="240" w:lineRule="auto"/>
+      </w:pPr>
+      <w:hyperlink r:id="rId25"/>
     </w:p>
     <w:p>
       <w:pPr>
@@ -3517,15 +3351,7 @@
           <w:szCs w:val="20"/>
           <w:lang w:val="en-US"/>
         </w:rPr>
-        <w:t>Fabrique™ is a Rapid Application Development platform for developing sophisticated web and enterprise applications. It comes fully equipped with powerful visual programming tools that are supported by an integrated compiler, ready-to-use functions, and a r</w:t>
-      </w:r>
-      <w:r>
-        <w:rPr>
-          <w:sz w:val="20"/>
-          <w:szCs w:val="20"/>
-          <w:lang w:val="en-US"/>
-        </w:rPr>
-        <w:t>ich set of web UI controls. The Fabrique Platform consists of web-framework, business object framework and a set of active libraries. Visual tool now appears to be a IDE “</w:t>
+        <w:t>Fabrique™ is a Rapid Application Development platform for developing sophisticated web and enterprise applications. It comes fully equipped with powerful visual programming tools that are supported by an integrated compiler, ready-to-use functions, and a rich set of web UI controls. The Fabrique Platform consists of web-framework, business object framework and a set of active libraries. Visual tool now appears to be a IDE “</w:t>
       </w:r>
       <w:r>
         <w:rPr>
@@ -3551,7 +3377,7 @@
         </w:rPr>
         <w:t xml:space="preserve">See also </w:t>
       </w:r>
-      <w:hyperlink r:id="rId25">
+      <w:hyperlink r:id="rId26">
         <w:r>
           <w:rPr>
             <w:color w:val="0000FF"/>
@@ -3559,16 +3385,7 @@
             <w:szCs w:val="20"/>
             <w:u w:val="single"/>
           </w:rPr>
-          <w:t>h</w:t>
-        </w:r>
-        <w:r>
-          <w:rPr>
-            <w:color w:val="0000FF"/>
-            <w:sz w:val="20"/>
-            <w:szCs w:val="20"/>
-            <w:u w:val="single"/>
-          </w:rPr>
-          <w:t>ttp://www.jetbrains.com/fabrique</w:t>
+          <w:t>http://www.jetbrains.com/fabrique</w:t>
         </w:r>
       </w:hyperlink>
       <w:r>
@@ -3741,7 +3558,7 @@
         <w:widowControl w:val="0"/>
         <w:spacing w:before="240" w:after="60" w:line="240" w:lineRule="auto"/>
       </w:pPr>
-      <w:hyperlink r:id="rId26">
+      <w:hyperlink r:id="rId27">
         <w:r>
           <w:rPr>
             <w:b/>
@@ -3903,47 +3720,7 @@
           <w:szCs w:val="20"/>
           <w:lang w:val="en-US"/>
         </w:rPr>
-        <w:t>The completely functional banner system (like “Double-Click”, “Fast Click”, “</w:t>
-      </w:r>
-      <w:r>
-        <w:rPr>
-          <w:sz w:val="20"/>
-          <w:szCs w:val="20"/>
-          <w:lang w:val="en-US"/>
-        </w:rPr>
-        <w:t>Tradedoubler</w:t>
-      </w:r>
-      <w:r>
-        <w:rPr>
-          <w:sz w:val="20"/>
-          <w:szCs w:val="20"/>
-          <w:lang w:val="en-US"/>
-        </w:rPr>
-        <w:t xml:space="preserve">” and etc.). The system includes administrator, advertiser and publisher activities. Publishers place the banner system </w:t>
-      </w:r>
-      <w:r>
-        <w:rPr>
-          <w:sz w:val="20"/>
-          <w:szCs w:val="20"/>
-          <w:lang w:val="en-US"/>
-        </w:rPr>
-        <w:t>HTML</w:t>
-      </w:r>
-      <w:r>
-        <w:rPr>
-          <w:sz w:val="20"/>
-          <w:szCs w:val="20"/>
-          <w:lang w:val="en-US"/>
-        </w:rPr>
-        <w:t xml:space="preserve"> code on their ad zone and the system returns the “creatives” (banners) on each visitor request according to advertisers’ ad-campaig</w:t>
-      </w:r>
-      <w:r>
-        <w:rPr>
-          <w:sz w:val="20"/>
-          <w:szCs w:val="20"/>
-          <w:lang w:val="en-US"/>
-        </w:rPr>
-        <w:t>ns. The system appears to be a J2EE application with use of “JBoss 3.2.1” as application server and “Postgres 7.2” as SQL server. “JDO” is used as persistence framework and “Struts” is used as presentation framework.</w:t>
+        <w:t>The completely functional banner system (like “Double-Click”, “Fast Click”, “Tradedoubler” and etc.). The system includes administrator, advertiser and publisher activities. Publishers place the banner system HTML code on their ad zone and the system returns the “creatives” (banners) on each visitor request according to advertisers’ ad-campaigns. The system appears to be a J2EE application with use of “JBoss 3.2.1” as application server and “Postgres 7.2” as SQL server. “JDO” is used as persistence framework and “Struts” is used as presentation framework.</w:t>
       </w:r>
     </w:p>
     <w:p>
@@ -3994,14 +3771,7 @@
           <w:sz w:val="20"/>
           <w:szCs w:val="20"/>
         </w:rPr>
-        <w:t>Project manager</w:t>
-      </w:r>
-      <w:r>
-        <w:rPr>
-          <w:sz w:val="20"/>
-          <w:szCs w:val="20"/>
-        </w:rPr>
-        <w:t>.</w:t>
+        <w:t>Project manager.</w:t>
       </w:r>
     </w:p>
     <w:p>
@@ -4205,49 +3975,25 @@
           <w:szCs w:val="20"/>
           <w:lang w:val="en-US"/>
         </w:rPr>
-        <w:t>The system that provide functionality that permits advanced users to create and maintain a se</w:t>
-      </w:r>
-      <w:r>
-        <w:rPr>
-          <w:sz w:val="20"/>
-          <w:szCs w:val="20"/>
-          <w:lang w:val="en-US"/>
-        </w:rPr>
-        <w:t xml:space="preserve">t of data structures that extend the standard database provided with any given system. The ‘average’ user is able to utilize the extensions to consult and use the data in a manner identical to standard DB data. </w:t>
-      </w:r>
-    </w:p>
-    <w:p>
-      <w:pPr>
-        <w:pStyle w:val="normal"/>
-        <w:widowControl w:val="0"/>
-        <w:spacing w:line="240" w:lineRule="auto"/>
-        <w:rPr>
-          <w:lang w:val="en-US"/>
-        </w:rPr>
-      </w:pPr>
-      <w:r>
-        <w:rPr>
-          <w:sz w:val="20"/>
-          <w:szCs w:val="20"/>
-          <w:lang w:val="en-US"/>
-        </w:rPr>
-        <w:t>The basic idea consists of the possibility t</w:t>
-      </w:r>
-      <w:r>
-        <w:rPr>
-          <w:sz w:val="20"/>
-          <w:szCs w:val="20"/>
-          <w:lang w:val="en-US"/>
-        </w:rPr>
-        <w:t>o generate real database tables used for extensions by ways of a system that, on the one hand, allows a relatively simple and flexible definition, with automatic subscription to the repository to make the data available for search and extraction, and on th</w:t>
-      </w:r>
-      <w:r>
-        <w:rPr>
-          <w:sz w:val="20"/>
-          <w:szCs w:val="20"/>
-          <w:lang w:val="en-US"/>
-        </w:rPr>
-        <w:t>e other standard interface tools for data maintenance in order to minimize the impact on other applications.</w:t>
+        <w:t xml:space="preserve">The system that provide functionality that permits advanced users to create and maintain a set of data structures that extend the standard database provided with any given system. The ‘average’ user is able to utilize the extensions to consult and use the data in a manner identical to standard DB data. </w:t>
+      </w:r>
+    </w:p>
+    <w:p>
+      <w:pPr>
+        <w:pStyle w:val="normal"/>
+        <w:widowControl w:val="0"/>
+        <w:spacing w:line="240" w:lineRule="auto"/>
+        <w:rPr>
+          <w:lang w:val="en-US"/>
+        </w:rPr>
+      </w:pPr>
+      <w:r>
+        <w:rPr>
+          <w:sz w:val="20"/>
+          <w:szCs w:val="20"/>
+          <w:lang w:val="en-US"/>
+        </w:rPr>
+        <w:t>The basic idea consists of the possibility to generate real database tables used for extensions by ways of a system that, on the one hand, allows a relatively simple and flexible definition, with automatic subscription to the repository to make the data available for search and extraction, and on the other standard interface tools for data maintenance in order to minimize the impact on other applications.</w:t>
       </w:r>
     </w:p>
     <w:p>
@@ -4471,47 +4217,7 @@
           <w:szCs w:val="20"/>
           <w:lang w:val="en-US"/>
         </w:rPr>
-        <w:t xml:space="preserve">The big enterprise system, based on J2EE platform, with use of “IBM DB2 7.2.0” as SQL server, “IBM WebSphere 4.x” as application server and “IBM </w:t>
-      </w:r>
-      <w:r>
-        <w:rPr>
-          <w:sz w:val="20"/>
-          <w:szCs w:val="20"/>
-          <w:lang w:val="en-US"/>
-        </w:rPr>
-        <w:t>MQSeries</w:t>
-      </w:r>
-      <w:r>
-        <w:rPr>
-          <w:sz w:val="20"/>
-          <w:szCs w:val="20"/>
-          <w:lang w:val="en-US"/>
-        </w:rPr>
-        <w:t>” a</w:t>
-      </w:r>
-      <w:r>
-        <w:rPr>
-          <w:sz w:val="20"/>
-          <w:szCs w:val="20"/>
-          <w:lang w:val="en-US"/>
-        </w:rPr>
-        <w:t xml:space="preserve">s JMS provider. The aim of system is to serve a </w:t>
-      </w:r>
-      <w:r>
-        <w:rPr>
-          <w:sz w:val="20"/>
-          <w:szCs w:val="20"/>
-          <w:lang w:val="en-US"/>
-        </w:rPr>
-        <w:t>computerized</w:t>
-      </w:r>
-      <w:r>
-        <w:rPr>
-          <w:sz w:val="20"/>
-          <w:szCs w:val="20"/>
-          <w:lang w:val="en-US"/>
-        </w:rPr>
-        <w:t xml:space="preserve"> warehouses, to manage input and output documents and to </w:t>
+        <w:t xml:space="preserve">The big enterprise system, based on J2EE platform, with use of “IBM DB2 7.2.0” as SQL server, “IBM WebSphere 4.x” as application server and “IBM MQSeries” as JMS provider. The aim of system is to serve a computerized warehouses, to manage input and output documents and to </w:t>
       </w:r>
       <w:r>
         <w:rPr>
@@ -4528,15 +4234,7 @@
           <w:szCs w:val="20"/>
           <w:lang w:val="en-US"/>
         </w:rPr>
-        <w:t>warehouse operators (wave terminals). To avoid some problems of Entity EJB usage there was developed an own flexible p</w:t>
-      </w:r>
-      <w:r>
-        <w:rPr>
-          <w:sz w:val="20"/>
-          <w:szCs w:val="20"/>
-          <w:lang w:val="en-US"/>
-        </w:rPr>
-        <w:t>ersistence framework, which calls JDBC directly. Transaction management and other server side features were realized with EJB container abilities.</w:t>
+        <w:t>warehouse operators (wave terminals). To avoid some problems of Entity EJB usage there was developed an own flexible persistence framework, which calls JDBC directly. Transaction management and other server side features were realized with EJB container abilities.</w:t>
       </w:r>
     </w:p>
     <w:p>
@@ -4611,7 +4309,7 @@
       </w:r>
     </w:p>
     <w:sectPr>
-      <w:footerReference w:type="default" r:id="rId27"/>
+      <w:footerReference w:type="default" r:id="rId28"/>
       <w:pgSz w:w="11906" w:h="16838"/>
       <w:pgMar w:top="720" w:right="720" w:bottom="720" w:left="720" w:header="720" w:footer="720" w:gutter="0"/>
       <w:pgNumType w:start="1"/>
@@ -4689,15 +4387,7 @@
               <w:sz w:val="20"/>
               <w:szCs w:val="20"/>
             </w:rPr>
-            <w:t>Andrii Ta</w:t>
-          </w:r>
-          <w:r>
-            <w:rPr>
-              <w:rFonts w:ascii="Times New Roman" w:eastAsia="Times New Roman" w:hAnsi="Times New Roman" w:cs="Times New Roman"/>
-              <w:sz w:val="20"/>
-              <w:szCs w:val="20"/>
-            </w:rPr>
-            <w:t>rantsov</w:t>
+            <w:t>Andrii Tarantsov</w:t>
           </w:r>
           <w:r>
             <w:rPr>
@@ -5185,6 +4875,7 @@
   <w:style w:type="paragraph" w:default="1" w:styleId="a">
     <w:name w:val="Normal"/>
     <w:qFormat/>
+    <w:rsid w:val="005F2CAB"/>
   </w:style>
   <w:style w:type="paragraph" w:styleId="1">
     <w:name w:val="heading 1"/>
@@ -5818,4 +5509,16 @@
   <a:objectDefaults/>
   <a:extraClrSchemeLst/>
 </a:theme>
+</file>
+
+<file path=customXml/item1.xml><?xml version="1.0" encoding="utf-8"?>
+<b:Sources xmlns:b="http://schemas.openxmlformats.org/officeDocument/2006/bibliography" xmlns="http://schemas.openxmlformats.org/officeDocument/2006/bibliography" SelectedStyle="\APA.XSL" StyleName="APA"/>
+</file>
+
+<file path=customXml/itemProps1.xml><?xml version="1.0" encoding="utf-8"?>
+<ds:datastoreItem xmlns:ds="http://schemas.openxmlformats.org/officeDocument/2006/customXml" ds:itemID="{D6763875-48AE-4066-9070-AEFECDDFD3DA}">
+  <ds:schemaRefs>
+    <ds:schemaRef ds:uri="http://schemas.openxmlformats.org/officeDocument/2006/bibliography"/>
+  </ds:schemaRefs>
+</ds:datastoreItem>
 </file>
</xml_diff>

<commit_message>
year typo was corrected
</commit_message>
<xml_diff>
--- a/Andrii_Tarantsov_CV.docx
+++ b/Andrii_Tarantsov_CV.docx
@@ -1060,7 +1060,26 @@
                 <w:sz w:val="20"/>
                 <w:szCs w:val="20"/>
               </w:rPr>
-              <w:t xml:space="preserve">/2006 — </w:t>
+              <w:t>/20</w:t>
+            </w:r>
+            <w:r>
+              <w:rPr>
+                <w:b/>
+                <w:i/>
+                <w:sz w:val="20"/>
+                <w:szCs w:val="20"/>
+                <w:lang w:val="en-US"/>
+              </w:rPr>
+              <w:t>1</w:t>
+            </w:r>
+            <w:r>
+              <w:rPr>
+                <w:b/>
+                <w:i/>
+                <w:sz w:val="20"/>
+                <w:szCs w:val="20"/>
+              </w:rPr>
+              <w:t xml:space="preserve">6 — </w:t>
             </w:r>
             <w:r>
               <w:rPr>
@@ -4420,7 +4439,7 @@
               <w:rPr>
                 <w:noProof/>
               </w:rPr>
-              <w:t>1</w:t>
+              <w:t>2</w:t>
             </w:r>
           </w:fldSimple>
         </w:p>

</xml_diff>

<commit_message>
cells text aligned left
</commit_message>
<xml_diff>
--- a/Andrii_Tarantsov_CV.docx
+++ b/Andrii_Tarantsov_CV.docx
@@ -1038,7 +1038,6 @@
               <w:widowControl w:val="0"/>
               <w:spacing w:before="240" w:after="60" w:line="240" w:lineRule="auto"/>
               <w:contextualSpacing w:val="0"/>
-              <w:jc w:val="right"/>
               <w:rPr>
                 <w:lang w:val="en-US"/>
               </w:rPr>
@@ -1196,7 +1195,6 @@
               <w:widowControl w:val="0"/>
               <w:spacing w:before="240" w:after="60" w:line="240" w:lineRule="auto"/>
               <w:contextualSpacing w:val="0"/>
-              <w:jc w:val="right"/>
               <w:rPr>
                 <w:lang w:val="en-US"/>
               </w:rPr>
@@ -1668,7 +1666,6 @@
               <w:widowControl w:val="0"/>
               <w:spacing w:before="240" w:after="60" w:line="240" w:lineRule="auto"/>
               <w:contextualSpacing w:val="0"/>
-              <w:jc w:val="right"/>
               <w:rPr>
                 <w:lang w:val="en-US"/>
               </w:rPr>
@@ -1943,7 +1940,6 @@
               <w:widowControl w:val="0"/>
               <w:spacing w:before="240" w:after="60" w:line="240" w:lineRule="auto"/>
               <w:contextualSpacing w:val="0"/>
-              <w:jc w:val="right"/>
             </w:pPr>
             <w:r>
               <w:rPr>
@@ -2228,7 +2224,6 @@
               <w:widowControl w:val="0"/>
               <w:spacing w:before="240" w:after="60" w:line="240" w:lineRule="auto"/>
               <w:contextualSpacing w:val="0"/>
-              <w:jc w:val="right"/>
             </w:pPr>
             <w:r>
               <w:rPr>
@@ -2482,7 +2477,6 @@
               <w:widowControl w:val="0"/>
               <w:spacing w:before="240" w:after="60" w:line="240" w:lineRule="auto"/>
               <w:contextualSpacing w:val="0"/>
-              <w:jc w:val="right"/>
             </w:pPr>
             <w:r>
               <w:rPr>
@@ -2722,7 +2716,6 @@
               <w:widowControl w:val="0"/>
               <w:spacing w:before="240" w:after="60" w:line="240" w:lineRule="auto"/>
               <w:contextualSpacing w:val="0"/>
-              <w:jc w:val="right"/>
             </w:pPr>
             <w:r>
               <w:rPr>
@@ -3200,7 +3193,6 @@
               <w:widowControl w:val="0"/>
               <w:spacing w:before="240" w:after="60" w:line="240" w:lineRule="auto"/>
               <w:contextualSpacing w:val="0"/>
-              <w:jc w:val="right"/>
             </w:pPr>
             <w:r>
               <w:rPr>
@@ -3556,7 +3548,6 @@
               <w:widowControl w:val="0"/>
               <w:spacing w:before="240" w:after="60" w:line="240" w:lineRule="auto"/>
               <w:contextualSpacing w:val="0"/>
-              <w:jc w:val="right"/>
             </w:pPr>
             <w:r>
               <w:rPr>

</xml_diff>